<commit_message>
Obrisan SSU Registracija, napravljen SSU administracija
</commit_message>
<xml_diff>
--- a/docs/SSU/SSU-Pregled_Rezultata_Utakmica.docx
+++ b/docs/SSU/SSU-Pregled_Rezultata_Utakmica.docx
@@ -36,12 +36,10 @@
           <w:sz w:val="40"/>
           <w:szCs w:val="40"/>
         </w:rPr>
-        <w:t>Beograd, Bul. Kralja Aleksandra 73</w:t>
-      </w:r>
-    </w:p>
-    <w:p>
-      <w:pPr>
-        <w:jc w:val="center"/>
+        <w:t xml:space="preserve">Beograd, Bul. </w:t>
+      </w:r>
+      <w:proofErr w:type="spellStart"/>
+      <w:r>
         <w:rPr>
           <w:rFonts w:ascii="Times New Roman" w:eastAsia="Times New Roman" w:hAnsi="Times New Roman" w:cs="Times New Roman"/>
           <w:b/>
@@ -49,11 +47,10 @@
           <w:sz w:val="40"/>
           <w:szCs w:val="40"/>
         </w:rPr>
-      </w:pPr>
-    </w:p>
-    <w:p>
-      <w:pPr>
-        <w:jc w:val="center"/>
+        <w:t>Kralja</w:t>
+      </w:r>
+      <w:proofErr w:type="spellEnd"/>
+      <w:r>
         <w:rPr>
           <w:rFonts w:ascii="Times New Roman" w:eastAsia="Times New Roman" w:hAnsi="Times New Roman" w:cs="Times New Roman"/>
           <w:b/>
@@ -61,7 +58,8 @@
           <w:sz w:val="40"/>
           <w:szCs w:val="40"/>
         </w:rPr>
-      </w:pPr>
+        <w:t xml:space="preserve"> Aleksandra 73</w:t>
+      </w:r>
     </w:p>
     <w:p>
       <w:pPr>
@@ -74,24 +72,6 @@
           <w:szCs w:val="40"/>
         </w:rPr>
       </w:pPr>
-      <w:r>
-        <w:rPr>
-          <w:rFonts w:ascii="Times New Roman" w:eastAsia="Times New Roman" w:hAnsi="Times New Roman" w:cs="Times New Roman"/>
-          <w:sz w:val="36"/>
-          <w:szCs w:val="36"/>
-        </w:rPr>
-        <w:t>Projekat FUCA</w:t>
-      </w:r>
-    </w:p>
-    <w:p>
-      <w:pPr>
-        <w:jc w:val="center"/>
-        <w:rPr>
-          <w:rFonts w:ascii="Times New Roman" w:eastAsia="Times New Roman" w:hAnsi="Times New Roman" w:cs="Times New Roman"/>
-          <w:sz w:val="36"/>
-          <w:szCs w:val="36"/>
-        </w:rPr>
-      </w:pPr>
     </w:p>
     <w:p>
       <w:pPr>
@@ -104,7 +84,10 @@
           <w:szCs w:val="40"/>
         </w:rPr>
       </w:pPr>
-      <w:r>
+    </w:p>
+    <w:p>
+      <w:pPr>
+        <w:jc w:val="center"/>
         <w:rPr>
           <w:rFonts w:ascii="Times New Roman" w:eastAsia="Times New Roman" w:hAnsi="Times New Roman" w:cs="Times New Roman"/>
           <w:b/>
@@ -112,8 +95,35 @@
           <w:sz w:val="40"/>
           <w:szCs w:val="40"/>
         </w:rPr>
-        <w:t>Specifikacija scenarija upotrebe funkcionalnosti</w:t>
-      </w:r>
+      </w:pPr>
+      <w:proofErr w:type="spellStart"/>
+      <w:r>
+        <w:rPr>
+          <w:rFonts w:ascii="Times New Roman" w:eastAsia="Times New Roman" w:hAnsi="Times New Roman" w:cs="Times New Roman"/>
+          <w:sz w:val="36"/>
+          <w:szCs w:val="36"/>
+        </w:rPr>
+        <w:t>Projekat</w:t>
+      </w:r>
+      <w:proofErr w:type="spellEnd"/>
+      <w:r>
+        <w:rPr>
+          <w:rFonts w:ascii="Times New Roman" w:eastAsia="Times New Roman" w:hAnsi="Times New Roman" w:cs="Times New Roman"/>
+          <w:sz w:val="36"/>
+          <w:szCs w:val="36"/>
+        </w:rPr>
+        <w:t xml:space="preserve"> FUCA</w:t>
+      </w:r>
+    </w:p>
+    <w:p>
+      <w:pPr>
+        <w:jc w:val="center"/>
+        <w:rPr>
+          <w:rFonts w:ascii="Times New Roman" w:eastAsia="Times New Roman" w:hAnsi="Times New Roman" w:cs="Times New Roman"/>
+          <w:sz w:val="36"/>
+          <w:szCs w:val="36"/>
+        </w:rPr>
+      </w:pPr>
     </w:p>
     <w:p>
       <w:pPr>
@@ -126,6 +136,7 @@
           <w:szCs w:val="40"/>
         </w:rPr>
       </w:pPr>
+      <w:proofErr w:type="spellStart"/>
       <w:r>
         <w:rPr>
           <w:rFonts w:ascii="Times New Roman" w:eastAsia="Times New Roman" w:hAnsi="Times New Roman" w:cs="Times New Roman"/>
@@ -134,8 +145,9 @@
           <w:sz w:val="40"/>
           <w:szCs w:val="40"/>
         </w:rPr>
-        <w:t xml:space="preserve">Pregled </w:t>
-      </w:r>
+        <w:t>Specifikacija</w:t>
+      </w:r>
+      <w:proofErr w:type="spellEnd"/>
       <w:r>
         <w:rPr>
           <w:rFonts w:ascii="Times New Roman" w:eastAsia="Times New Roman" w:hAnsi="Times New Roman" w:cs="Times New Roman"/>
@@ -144,12 +156,10 @@
           <w:sz w:val="40"/>
           <w:szCs w:val="40"/>
         </w:rPr>
-        <w:t>rezultata utakmica</w:t>
-      </w:r>
-    </w:p>
-    <w:p>
-      <w:pPr>
-        <w:jc w:val="center"/>
+        <w:t xml:space="preserve"> </w:t>
+      </w:r>
+      <w:proofErr w:type="spellStart"/>
+      <w:r>
         <w:rPr>
           <w:rFonts w:ascii="Times New Roman" w:eastAsia="Times New Roman" w:hAnsi="Times New Roman" w:cs="Times New Roman"/>
           <w:b/>
@@ -157,11 +167,10 @@
           <w:sz w:val="40"/>
           <w:szCs w:val="40"/>
         </w:rPr>
-      </w:pPr>
-    </w:p>
-    <w:p>
-      <w:pPr>
-        <w:jc w:val="center"/>
+        <w:t>scenarija</w:t>
+      </w:r>
+      <w:proofErr w:type="spellEnd"/>
+      <w:r>
         <w:rPr>
           <w:rFonts w:ascii="Times New Roman" w:eastAsia="Times New Roman" w:hAnsi="Times New Roman" w:cs="Times New Roman"/>
           <w:b/>
@@ -169,11 +178,10 @@
           <w:sz w:val="40"/>
           <w:szCs w:val="40"/>
         </w:rPr>
-      </w:pPr>
-    </w:p>
-    <w:p>
-      <w:pPr>
-        <w:jc w:val="center"/>
+        <w:t xml:space="preserve"> </w:t>
+      </w:r>
+      <w:proofErr w:type="spellStart"/>
+      <w:r>
         <w:rPr>
           <w:rFonts w:ascii="Times New Roman" w:eastAsia="Times New Roman" w:hAnsi="Times New Roman" w:cs="Times New Roman"/>
           <w:b/>
@@ -181,11 +189,10 @@
           <w:sz w:val="40"/>
           <w:szCs w:val="40"/>
         </w:rPr>
-      </w:pPr>
-    </w:p>
-    <w:p>
-      <w:pPr>
-        <w:jc w:val="center"/>
+        <w:t>upotrebe</w:t>
+      </w:r>
+      <w:proofErr w:type="spellEnd"/>
+      <w:r>
         <w:rPr>
           <w:rFonts w:ascii="Times New Roman" w:eastAsia="Times New Roman" w:hAnsi="Times New Roman" w:cs="Times New Roman"/>
           <w:b/>
@@ -193,11 +200,10 @@
           <w:sz w:val="40"/>
           <w:szCs w:val="40"/>
         </w:rPr>
-      </w:pPr>
-    </w:p>
-    <w:p>
-      <w:pPr>
-        <w:jc w:val="center"/>
+        <w:t xml:space="preserve"> </w:t>
+      </w:r>
+      <w:proofErr w:type="spellStart"/>
+      <w:r>
         <w:rPr>
           <w:rFonts w:ascii="Times New Roman" w:eastAsia="Times New Roman" w:hAnsi="Times New Roman" w:cs="Times New Roman"/>
           <w:b/>
@@ -205,7 +211,9 @@
           <w:sz w:val="40"/>
           <w:szCs w:val="40"/>
         </w:rPr>
-      </w:pPr>
+        <w:t>funkcionalnosti</w:t>
+      </w:r>
+      <w:proofErr w:type="spellEnd"/>
     </w:p>
     <w:p>
       <w:pPr>
@@ -218,10 +226,8 @@
           <w:szCs w:val="40"/>
         </w:rPr>
       </w:pPr>
-    </w:p>
-    <w:p>
-      <w:pPr>
-        <w:jc w:val="center"/>
+      <w:proofErr w:type="spellStart"/>
+      <w:r>
         <w:rPr>
           <w:rFonts w:ascii="Times New Roman" w:eastAsia="Times New Roman" w:hAnsi="Times New Roman" w:cs="Times New Roman"/>
           <w:b/>
@@ -229,11 +235,10 @@
           <w:sz w:val="40"/>
           <w:szCs w:val="40"/>
         </w:rPr>
-      </w:pPr>
-    </w:p>
-    <w:p>
-      <w:pPr>
-        <w:jc w:val="center"/>
+        <w:t>Pregled</w:t>
+      </w:r>
+      <w:proofErr w:type="spellEnd"/>
+      <w:r>
         <w:rPr>
           <w:rFonts w:ascii="Times New Roman" w:eastAsia="Times New Roman" w:hAnsi="Times New Roman" w:cs="Times New Roman"/>
           <w:b/>
@@ -241,11 +246,10 @@
           <w:sz w:val="40"/>
           <w:szCs w:val="40"/>
         </w:rPr>
-      </w:pPr>
-    </w:p>
-    <w:p>
-      <w:pPr>
-        <w:jc w:val="center"/>
+        <w:t xml:space="preserve"> </w:t>
+      </w:r>
+      <w:proofErr w:type="spellStart"/>
+      <w:r>
         <w:rPr>
           <w:rFonts w:ascii="Times New Roman" w:eastAsia="Times New Roman" w:hAnsi="Times New Roman" w:cs="Times New Roman"/>
           <w:b/>
@@ -253,11 +257,10 @@
           <w:sz w:val="40"/>
           <w:szCs w:val="40"/>
         </w:rPr>
-      </w:pPr>
-    </w:p>
-    <w:p>
-      <w:pPr>
-        <w:jc w:val="center"/>
+        <w:t>rezultata</w:t>
+      </w:r>
+      <w:proofErr w:type="spellEnd"/>
+      <w:r>
         <w:rPr>
           <w:rFonts w:ascii="Times New Roman" w:eastAsia="Times New Roman" w:hAnsi="Times New Roman" w:cs="Times New Roman"/>
           <w:b/>
@@ -265,11 +268,10 @@
           <w:sz w:val="40"/>
           <w:szCs w:val="40"/>
         </w:rPr>
-      </w:pPr>
-    </w:p>
-    <w:p>
-      <w:pPr>
-        <w:jc w:val="center"/>
+        <w:t xml:space="preserve"> </w:t>
+      </w:r>
+      <w:proofErr w:type="spellStart"/>
+      <w:r>
         <w:rPr>
           <w:rFonts w:ascii="Times New Roman" w:eastAsia="Times New Roman" w:hAnsi="Times New Roman" w:cs="Times New Roman"/>
           <w:b/>
@@ -277,7 +279,9 @@
           <w:sz w:val="40"/>
           <w:szCs w:val="40"/>
         </w:rPr>
-      </w:pPr>
+        <w:t>utakmica</w:t>
+      </w:r>
+      <w:proofErr w:type="spellEnd"/>
     </w:p>
     <w:p>
       <w:pPr>
@@ -338,7 +342,10 @@
           <w:szCs w:val="40"/>
         </w:rPr>
       </w:pPr>
-      <w:r>
+    </w:p>
+    <w:p>
+      <w:pPr>
+        <w:jc w:val="center"/>
         <w:rPr>
           <w:rFonts w:ascii="Times New Roman" w:eastAsia="Times New Roman" w:hAnsi="Times New Roman" w:cs="Times New Roman"/>
           <w:b/>
@@ -346,8 +353,161 @@
           <w:sz w:val="40"/>
           <w:szCs w:val="40"/>
         </w:rPr>
-        <w:t>Spisak izmena</w:t>
-      </w:r>
+      </w:pPr>
+    </w:p>
+    <w:p>
+      <w:pPr>
+        <w:jc w:val="center"/>
+        <w:rPr>
+          <w:rFonts w:ascii="Times New Roman" w:eastAsia="Times New Roman" w:hAnsi="Times New Roman" w:cs="Times New Roman"/>
+          <w:b/>
+          <w:bCs/>
+          <w:sz w:val="40"/>
+          <w:szCs w:val="40"/>
+        </w:rPr>
+      </w:pPr>
+    </w:p>
+    <w:p>
+      <w:pPr>
+        <w:jc w:val="center"/>
+        <w:rPr>
+          <w:rFonts w:ascii="Times New Roman" w:eastAsia="Times New Roman" w:hAnsi="Times New Roman" w:cs="Times New Roman"/>
+          <w:b/>
+          <w:bCs/>
+          <w:sz w:val="40"/>
+          <w:szCs w:val="40"/>
+        </w:rPr>
+      </w:pPr>
+    </w:p>
+    <w:p>
+      <w:pPr>
+        <w:jc w:val="center"/>
+        <w:rPr>
+          <w:rFonts w:ascii="Times New Roman" w:eastAsia="Times New Roman" w:hAnsi="Times New Roman" w:cs="Times New Roman"/>
+          <w:b/>
+          <w:bCs/>
+          <w:sz w:val="40"/>
+          <w:szCs w:val="40"/>
+        </w:rPr>
+      </w:pPr>
+    </w:p>
+    <w:p>
+      <w:pPr>
+        <w:jc w:val="center"/>
+        <w:rPr>
+          <w:rFonts w:ascii="Times New Roman" w:eastAsia="Times New Roman" w:hAnsi="Times New Roman" w:cs="Times New Roman"/>
+          <w:b/>
+          <w:bCs/>
+          <w:sz w:val="40"/>
+          <w:szCs w:val="40"/>
+        </w:rPr>
+      </w:pPr>
+    </w:p>
+    <w:p>
+      <w:pPr>
+        <w:jc w:val="center"/>
+        <w:rPr>
+          <w:rFonts w:ascii="Times New Roman" w:eastAsia="Times New Roman" w:hAnsi="Times New Roman" w:cs="Times New Roman"/>
+          <w:b/>
+          <w:bCs/>
+          <w:sz w:val="40"/>
+          <w:szCs w:val="40"/>
+        </w:rPr>
+      </w:pPr>
+    </w:p>
+    <w:p>
+      <w:pPr>
+        <w:jc w:val="center"/>
+        <w:rPr>
+          <w:rFonts w:ascii="Times New Roman" w:eastAsia="Times New Roman" w:hAnsi="Times New Roman" w:cs="Times New Roman"/>
+          <w:b/>
+          <w:bCs/>
+          <w:sz w:val="40"/>
+          <w:szCs w:val="40"/>
+        </w:rPr>
+      </w:pPr>
+    </w:p>
+    <w:p>
+      <w:pPr>
+        <w:jc w:val="center"/>
+        <w:rPr>
+          <w:rFonts w:ascii="Times New Roman" w:eastAsia="Times New Roman" w:hAnsi="Times New Roman" w:cs="Times New Roman"/>
+          <w:b/>
+          <w:bCs/>
+          <w:sz w:val="40"/>
+          <w:szCs w:val="40"/>
+        </w:rPr>
+      </w:pPr>
+    </w:p>
+    <w:p>
+      <w:pPr>
+        <w:jc w:val="center"/>
+        <w:rPr>
+          <w:rFonts w:ascii="Times New Roman" w:eastAsia="Times New Roman" w:hAnsi="Times New Roman" w:cs="Times New Roman"/>
+          <w:b/>
+          <w:bCs/>
+          <w:sz w:val="40"/>
+          <w:szCs w:val="40"/>
+        </w:rPr>
+      </w:pPr>
+    </w:p>
+    <w:p>
+      <w:pPr>
+        <w:jc w:val="center"/>
+        <w:rPr>
+          <w:rFonts w:ascii="Times New Roman" w:eastAsia="Times New Roman" w:hAnsi="Times New Roman" w:cs="Times New Roman"/>
+          <w:b/>
+          <w:bCs/>
+          <w:sz w:val="40"/>
+          <w:szCs w:val="40"/>
+        </w:rPr>
+      </w:pPr>
+    </w:p>
+    <w:p>
+      <w:pPr>
+        <w:jc w:val="center"/>
+        <w:rPr>
+          <w:rFonts w:ascii="Times New Roman" w:eastAsia="Times New Roman" w:hAnsi="Times New Roman" w:cs="Times New Roman"/>
+          <w:b/>
+          <w:bCs/>
+          <w:sz w:val="40"/>
+          <w:szCs w:val="40"/>
+        </w:rPr>
+      </w:pPr>
+      <w:proofErr w:type="spellStart"/>
+      <w:r>
+        <w:rPr>
+          <w:rFonts w:ascii="Times New Roman" w:eastAsia="Times New Roman" w:hAnsi="Times New Roman" w:cs="Times New Roman"/>
+          <w:b/>
+          <w:bCs/>
+          <w:sz w:val="40"/>
+          <w:szCs w:val="40"/>
+        </w:rPr>
+        <w:t>Spisak</w:t>
+      </w:r>
+      <w:proofErr w:type="spellEnd"/>
+      <w:r>
+        <w:rPr>
+          <w:rFonts w:ascii="Times New Roman" w:eastAsia="Times New Roman" w:hAnsi="Times New Roman" w:cs="Times New Roman"/>
+          <w:b/>
+          <w:bCs/>
+          <w:sz w:val="40"/>
+          <w:szCs w:val="40"/>
+        </w:rPr>
+        <w:t xml:space="preserve"> </w:t>
+      </w:r>
+      <w:proofErr w:type="spellStart"/>
+      <w:r>
+        <w:rPr>
+          <w:rFonts w:ascii="Times New Roman" w:eastAsia="Times New Roman" w:hAnsi="Times New Roman" w:cs="Times New Roman"/>
+          <w:b/>
+          <w:bCs/>
+          <w:sz w:val="40"/>
+          <w:szCs w:val="40"/>
+        </w:rPr>
+        <w:t>izmena</w:t>
+      </w:r>
+      <w:proofErr w:type="spellEnd"/>
     </w:p>
     <w:tbl>
       <w:tblPr>
@@ -405,6 +565,7 @@
                 <w:szCs w:val="40"/>
               </w:rPr>
             </w:pPr>
+            <w:proofErr w:type="spellStart"/>
             <w:r>
               <w:rPr>
                 <w:rFonts w:ascii="Times New Roman" w:eastAsia="Times New Roman" w:hAnsi="Times New Roman" w:cs="Times New Roman"/>
@@ -415,6 +576,7 @@
               </w:rPr>
               <w:t>Verzija</w:t>
             </w:r>
+            <w:proofErr w:type="spellEnd"/>
           </w:p>
         </w:tc>
         <w:tc>
@@ -432,6 +594,7 @@
                 <w:szCs w:val="40"/>
               </w:rPr>
             </w:pPr>
+            <w:proofErr w:type="spellStart"/>
             <w:r>
               <w:rPr>
                 <w:rFonts w:ascii="Times New Roman" w:eastAsia="Times New Roman" w:hAnsi="Times New Roman" w:cs="Times New Roman"/>
@@ -440,8 +603,31 @@
                 <w:sz w:val="24"/>
                 <w:szCs w:val="24"/>
               </w:rPr>
-              <w:t>Kratak opis</w:t>
-            </w:r>
+              <w:t>Kratak</w:t>
+            </w:r>
+            <w:proofErr w:type="spellEnd"/>
+            <w:r>
+              <w:rPr>
+                <w:rFonts w:ascii="Times New Roman" w:eastAsia="Times New Roman" w:hAnsi="Times New Roman" w:cs="Times New Roman"/>
+                <w:b/>
+                <w:bCs/>
+                <w:sz w:val="24"/>
+                <w:szCs w:val="24"/>
+              </w:rPr>
+              <w:t xml:space="preserve"> </w:t>
+            </w:r>
+            <w:proofErr w:type="spellStart"/>
+            <w:r>
+              <w:rPr>
+                <w:rFonts w:ascii="Times New Roman" w:eastAsia="Times New Roman" w:hAnsi="Times New Roman" w:cs="Times New Roman"/>
+                <w:b/>
+                <w:bCs/>
+                <w:sz w:val="24"/>
+                <w:szCs w:val="24"/>
+              </w:rPr>
+              <w:t>opis</w:t>
+            </w:r>
+            <w:proofErr w:type="spellEnd"/>
           </w:p>
         </w:tc>
         <w:tc>
@@ -533,14 +719,34 @@
                 <w:szCs w:val="40"/>
               </w:rPr>
             </w:pPr>
+            <w:proofErr w:type="spellStart"/>
             <w:r>
               <w:rPr>
                 <w:rFonts w:ascii="Times New Roman" w:eastAsia="Times New Roman" w:hAnsi="Times New Roman" w:cs="Times New Roman"/>
                 <w:sz w:val="24"/>
                 <w:szCs w:val="24"/>
               </w:rPr>
-              <w:t>Inicijalna verzija</w:t>
-            </w:r>
+              <w:t>Inicijalna</w:t>
+            </w:r>
+            <w:proofErr w:type="spellEnd"/>
+            <w:r>
+              <w:rPr>
+                <w:rFonts w:ascii="Times New Roman" w:eastAsia="Times New Roman" w:hAnsi="Times New Roman" w:cs="Times New Roman"/>
+                <w:sz w:val="24"/>
+                <w:szCs w:val="24"/>
+              </w:rPr>
+              <w:t xml:space="preserve"> </w:t>
+            </w:r>
+            <w:proofErr w:type="spellStart"/>
+            <w:r>
+              <w:rPr>
+                <w:rFonts w:ascii="Times New Roman" w:eastAsia="Times New Roman" w:hAnsi="Times New Roman" w:cs="Times New Roman"/>
+                <w:sz w:val="24"/>
+                <w:szCs w:val="24"/>
+              </w:rPr>
+              <w:t>verzija</w:t>
+            </w:r>
+            <w:proofErr w:type="spellEnd"/>
           </w:p>
         </w:tc>
         <w:tc>
@@ -561,8 +767,18 @@
                 <w:sz w:val="24"/>
                 <w:szCs w:val="24"/>
               </w:rPr>
-              <w:t>Nikola Barjaktarević</w:t>
-            </w:r>
+              <w:t xml:space="preserve">Nikola </w:t>
+            </w:r>
+            <w:proofErr w:type="spellStart"/>
+            <w:r>
+              <w:rPr>
+                <w:rFonts w:ascii="Times New Roman" w:eastAsia="Times New Roman" w:hAnsi="Times New Roman" w:cs="Times New Roman"/>
+                <w:sz w:val="24"/>
+                <w:szCs w:val="24"/>
+              </w:rPr>
+              <w:t>Barjaktarević</w:t>
+            </w:r>
+            <w:proofErr w:type="spellEnd"/>
           </w:p>
           <w:p>
             <w:pPr>
@@ -572,14 +788,34 @@
                 <w:szCs w:val="24"/>
               </w:rPr>
             </w:pPr>
+            <w:proofErr w:type="spellStart"/>
             <w:r>
               <w:rPr>
                 <w:rFonts w:ascii="Times New Roman" w:eastAsia="Times New Roman" w:hAnsi="Times New Roman" w:cs="Times New Roman"/>
                 <w:sz w:val="24"/>
                 <w:szCs w:val="24"/>
               </w:rPr>
-              <w:t>Đorđe Vučinić</w:t>
-            </w:r>
+              <w:t>Đorđe</w:t>
+            </w:r>
+            <w:proofErr w:type="spellEnd"/>
+            <w:r>
+              <w:rPr>
+                <w:rFonts w:ascii="Times New Roman" w:eastAsia="Times New Roman" w:hAnsi="Times New Roman" w:cs="Times New Roman"/>
+                <w:sz w:val="24"/>
+                <w:szCs w:val="24"/>
+              </w:rPr>
+              <w:t xml:space="preserve"> </w:t>
+            </w:r>
+            <w:proofErr w:type="spellStart"/>
+            <w:r>
+              <w:rPr>
+                <w:rFonts w:ascii="Times New Roman" w:eastAsia="Times New Roman" w:hAnsi="Times New Roman" w:cs="Times New Roman"/>
+                <w:sz w:val="24"/>
+                <w:szCs w:val="24"/>
+              </w:rPr>
+              <w:t>Vučinić</w:t>
+            </w:r>
+            <w:proofErr w:type="spellEnd"/>
           </w:p>
           <w:p>
             <w:pPr>
@@ -591,16 +827,34 @@
                 <w:szCs w:val="40"/>
               </w:rPr>
             </w:pPr>
+            <w:proofErr w:type="spellStart"/>
             <w:r>
               <w:rPr>
                 <w:rFonts w:ascii="Times New Roman" w:eastAsia="Times New Roman" w:hAnsi="Times New Roman" w:cs="Times New Roman"/>
                 <w:sz w:val="24"/>
                 <w:szCs w:val="24"/>
               </w:rPr>
-              <w:t>Uroš Isaković</w:t>
-            </w:r>
-            <w:bookmarkStart w:id="0" w:name="_GoBack"/>
-            <w:bookmarkEnd w:id="0"/>
+              <w:t>Uroš</w:t>
+            </w:r>
+            <w:proofErr w:type="spellEnd"/>
+            <w:r>
+              <w:rPr>
+                <w:rFonts w:ascii="Times New Roman" w:eastAsia="Times New Roman" w:hAnsi="Times New Roman" w:cs="Times New Roman"/>
+                <w:sz w:val="24"/>
+                <w:szCs w:val="24"/>
+              </w:rPr>
+              <w:t xml:space="preserve"> </w:t>
+            </w:r>
+            <w:proofErr w:type="spellStart"/>
+            <w:r>
+              <w:rPr>
+                <w:rFonts w:ascii="Times New Roman" w:eastAsia="Times New Roman" w:hAnsi="Times New Roman" w:cs="Times New Roman"/>
+                <w:sz w:val="24"/>
+                <w:szCs w:val="24"/>
+              </w:rPr>
+              <w:t>Isaković</w:t>
+            </w:r>
+            <w:proofErr w:type="spellEnd"/>
           </w:p>
         </w:tc>
       </w:tr>
@@ -851,12 +1105,14 @@
           <w:pPr>
             <w:pStyle w:val="TOCHeading"/>
           </w:pPr>
+          <w:proofErr w:type="spellStart"/>
           <w:r>
             <w:t>Sadr</w:t>
           </w:r>
           <w:r>
             <w:t>žaj</w:t>
           </w:r>
+          <w:proofErr w:type="spellEnd"/>
         </w:p>
         <w:p>
           <w:pPr>
@@ -1841,30 +2097,32 @@
           <w:rFonts w:eastAsia="Times New Roman"/>
         </w:rPr>
       </w:pPr>
-      <w:bookmarkStart w:id="1" w:name="_Toc34574223"/>
+      <w:bookmarkStart w:id="0" w:name="_Toc34574223"/>
       <w:r>
         <w:rPr>
           <w:rFonts w:eastAsia="Times New Roman"/>
         </w:rPr>
         <w:t>UVOD</w:t>
       </w:r>
+      <w:bookmarkEnd w:id="0"/>
+    </w:p>
+    <w:p>
+      <w:pPr>
+        <w:pStyle w:val="Heading2"/>
+        <w:rPr>
+          <w:rFonts w:eastAsia="Times New Roman"/>
+        </w:rPr>
+      </w:pPr>
+      <w:bookmarkStart w:id="1" w:name="_Toc34574224"/>
+      <w:proofErr w:type="spellStart"/>
+      <w:r>
+        <w:rPr>
+          <w:rFonts w:eastAsia="Times New Roman"/>
+        </w:rPr>
+        <w:t>Rezime</w:t>
+      </w:r>
       <w:bookmarkEnd w:id="1"/>
-    </w:p>
-    <w:p>
-      <w:pPr>
-        <w:pStyle w:val="Heading2"/>
-        <w:rPr>
-          <w:rFonts w:eastAsia="Times New Roman"/>
-        </w:rPr>
-      </w:pPr>
-      <w:bookmarkStart w:id="2" w:name="_Toc34574224"/>
-      <w:r>
-        <w:rPr>
-          <w:rFonts w:eastAsia="Times New Roman"/>
-        </w:rPr>
-        <w:t>Rezime</w:t>
-      </w:r>
-      <w:bookmarkEnd w:id="2"/>
+      <w:proofErr w:type="spellEnd"/>
     </w:p>
     <w:p>
       <w:pPr>
@@ -1889,30 +2147,142 @@
           <w:szCs w:val="24"/>
         </w:rPr>
       </w:pPr>
-      <w:r>
-        <w:rPr>
-          <w:rFonts w:ascii="Times New Roman" w:eastAsia="Times New Roman" w:hAnsi="Times New Roman" w:cs="Times New Roman"/>
-          <w:sz w:val="24"/>
-          <w:szCs w:val="24"/>
-        </w:rPr>
-        <w:t xml:space="preserve">Dokument predstavlja specifikaciju scenarija upotrebe za </w:t>
-      </w:r>
-      <w:r>
-        <w:rPr>
-          <w:rFonts w:ascii="Times New Roman" w:eastAsia="Times New Roman" w:hAnsi="Times New Roman" w:cs="Times New Roman"/>
-          <w:sz w:val="24"/>
-          <w:szCs w:val="24"/>
-        </w:rPr>
-        <w:t xml:space="preserve">pregled </w:t>
-      </w:r>
-      <w:r>
-        <w:rPr>
-          <w:rFonts w:ascii="Times New Roman" w:eastAsia="Times New Roman" w:hAnsi="Times New Roman" w:cs="Times New Roman"/>
-          <w:sz w:val="24"/>
-          <w:szCs w:val="24"/>
-        </w:rPr>
-        <w:t>rezultata utakmica</w:t>
-      </w:r>
+      <w:proofErr w:type="spellStart"/>
+      <w:r>
+        <w:rPr>
+          <w:rFonts w:ascii="Times New Roman" w:eastAsia="Times New Roman" w:hAnsi="Times New Roman" w:cs="Times New Roman"/>
+          <w:sz w:val="24"/>
+          <w:szCs w:val="24"/>
+        </w:rPr>
+        <w:t>Dokument</w:t>
+      </w:r>
+      <w:proofErr w:type="spellEnd"/>
+      <w:r>
+        <w:rPr>
+          <w:rFonts w:ascii="Times New Roman" w:eastAsia="Times New Roman" w:hAnsi="Times New Roman" w:cs="Times New Roman"/>
+          <w:sz w:val="24"/>
+          <w:szCs w:val="24"/>
+        </w:rPr>
+        <w:t xml:space="preserve"> </w:t>
+      </w:r>
+      <w:proofErr w:type="spellStart"/>
+      <w:r>
+        <w:rPr>
+          <w:rFonts w:ascii="Times New Roman" w:eastAsia="Times New Roman" w:hAnsi="Times New Roman" w:cs="Times New Roman"/>
+          <w:sz w:val="24"/>
+          <w:szCs w:val="24"/>
+        </w:rPr>
+        <w:t>predstavlja</w:t>
+      </w:r>
+      <w:proofErr w:type="spellEnd"/>
+      <w:r>
+        <w:rPr>
+          <w:rFonts w:ascii="Times New Roman" w:eastAsia="Times New Roman" w:hAnsi="Times New Roman" w:cs="Times New Roman"/>
+          <w:sz w:val="24"/>
+          <w:szCs w:val="24"/>
+        </w:rPr>
+        <w:t xml:space="preserve"> </w:t>
+      </w:r>
+      <w:proofErr w:type="spellStart"/>
+      <w:r>
+        <w:rPr>
+          <w:rFonts w:ascii="Times New Roman" w:eastAsia="Times New Roman" w:hAnsi="Times New Roman" w:cs="Times New Roman"/>
+          <w:sz w:val="24"/>
+          <w:szCs w:val="24"/>
+        </w:rPr>
+        <w:t>specifikaciju</w:t>
+      </w:r>
+      <w:proofErr w:type="spellEnd"/>
+      <w:r>
+        <w:rPr>
+          <w:rFonts w:ascii="Times New Roman" w:eastAsia="Times New Roman" w:hAnsi="Times New Roman" w:cs="Times New Roman"/>
+          <w:sz w:val="24"/>
+          <w:szCs w:val="24"/>
+        </w:rPr>
+        <w:t xml:space="preserve"> </w:t>
+      </w:r>
+      <w:proofErr w:type="spellStart"/>
+      <w:r>
+        <w:rPr>
+          <w:rFonts w:ascii="Times New Roman" w:eastAsia="Times New Roman" w:hAnsi="Times New Roman" w:cs="Times New Roman"/>
+          <w:sz w:val="24"/>
+          <w:szCs w:val="24"/>
+        </w:rPr>
+        <w:t>scenarija</w:t>
+      </w:r>
+      <w:proofErr w:type="spellEnd"/>
+      <w:r>
+        <w:rPr>
+          <w:rFonts w:ascii="Times New Roman" w:eastAsia="Times New Roman" w:hAnsi="Times New Roman" w:cs="Times New Roman"/>
+          <w:sz w:val="24"/>
+          <w:szCs w:val="24"/>
+        </w:rPr>
+        <w:t xml:space="preserve"> </w:t>
+      </w:r>
+      <w:proofErr w:type="spellStart"/>
+      <w:r>
+        <w:rPr>
+          <w:rFonts w:ascii="Times New Roman" w:eastAsia="Times New Roman" w:hAnsi="Times New Roman" w:cs="Times New Roman"/>
+          <w:sz w:val="24"/>
+          <w:szCs w:val="24"/>
+        </w:rPr>
+        <w:t>upotrebe</w:t>
+      </w:r>
+      <w:proofErr w:type="spellEnd"/>
+      <w:r>
+        <w:rPr>
+          <w:rFonts w:ascii="Times New Roman" w:eastAsia="Times New Roman" w:hAnsi="Times New Roman" w:cs="Times New Roman"/>
+          <w:sz w:val="24"/>
+          <w:szCs w:val="24"/>
+        </w:rPr>
+        <w:t xml:space="preserve"> za </w:t>
+      </w:r>
+      <w:proofErr w:type="spellStart"/>
+      <w:r>
+        <w:rPr>
+          <w:rFonts w:ascii="Times New Roman" w:eastAsia="Times New Roman" w:hAnsi="Times New Roman" w:cs="Times New Roman"/>
+          <w:sz w:val="24"/>
+          <w:szCs w:val="24"/>
+        </w:rPr>
+        <w:t>pregled</w:t>
+      </w:r>
+      <w:proofErr w:type="spellEnd"/>
+      <w:r>
+        <w:rPr>
+          <w:rFonts w:ascii="Times New Roman" w:eastAsia="Times New Roman" w:hAnsi="Times New Roman" w:cs="Times New Roman"/>
+          <w:sz w:val="24"/>
+          <w:szCs w:val="24"/>
+        </w:rPr>
+        <w:t xml:space="preserve"> </w:t>
+      </w:r>
+      <w:proofErr w:type="spellStart"/>
+      <w:r>
+        <w:rPr>
+          <w:rFonts w:ascii="Times New Roman" w:eastAsia="Times New Roman" w:hAnsi="Times New Roman" w:cs="Times New Roman"/>
+          <w:sz w:val="24"/>
+          <w:szCs w:val="24"/>
+        </w:rPr>
+        <w:t>rezultata</w:t>
+      </w:r>
+      <w:proofErr w:type="spellEnd"/>
+      <w:r>
+        <w:rPr>
+          <w:rFonts w:ascii="Times New Roman" w:eastAsia="Times New Roman" w:hAnsi="Times New Roman" w:cs="Times New Roman"/>
+          <w:sz w:val="24"/>
+          <w:szCs w:val="24"/>
+        </w:rPr>
+        <w:t xml:space="preserve"> </w:t>
+      </w:r>
+      <w:proofErr w:type="spellStart"/>
+      <w:r>
+        <w:rPr>
+          <w:rFonts w:ascii="Times New Roman" w:eastAsia="Times New Roman" w:hAnsi="Times New Roman" w:cs="Times New Roman"/>
+          <w:sz w:val="24"/>
+          <w:szCs w:val="24"/>
+        </w:rPr>
+        <w:t>utakmica</w:t>
+      </w:r>
+      <w:proofErr w:type="spellEnd"/>
       <w:r>
         <w:rPr>
           <w:rFonts w:ascii="Times New Roman" w:eastAsia="Times New Roman" w:hAnsi="Times New Roman" w:cs="Times New Roman"/>
@@ -1940,14 +2310,72 @@
           <w:rFonts w:eastAsia="Times New Roman"/>
         </w:rPr>
       </w:pPr>
-      <w:bookmarkStart w:id="3" w:name="_Toc34574225"/>
+      <w:bookmarkStart w:id="2" w:name="_Toc34574225"/>
+      <w:proofErr w:type="spellStart"/>
       <w:r>
         <w:rPr>
           <w:rFonts w:eastAsia="Times New Roman"/>
         </w:rPr>
-        <w:t>Namena dokumenta i ciljne grupe</w:t>
-      </w:r>
-      <w:bookmarkEnd w:id="3"/>
+        <w:t>Namena</w:t>
+      </w:r>
+      <w:proofErr w:type="spellEnd"/>
+      <w:r>
+        <w:rPr>
+          <w:rFonts w:eastAsia="Times New Roman"/>
+        </w:rPr>
+        <w:t xml:space="preserve"> </w:t>
+      </w:r>
+      <w:proofErr w:type="spellStart"/>
+      <w:r>
+        <w:rPr>
+          <w:rFonts w:eastAsia="Times New Roman"/>
+        </w:rPr>
+        <w:t>dokumenta</w:t>
+      </w:r>
+      <w:proofErr w:type="spellEnd"/>
+      <w:r>
+        <w:rPr>
+          <w:rFonts w:eastAsia="Times New Roman"/>
+        </w:rPr>
+        <w:t xml:space="preserve"> </w:t>
+      </w:r>
+      <w:proofErr w:type="spellStart"/>
+      <w:r>
+        <w:rPr>
+          <w:rFonts w:eastAsia="Times New Roman"/>
+        </w:rPr>
+        <w:t>i</w:t>
+      </w:r>
+      <w:proofErr w:type="spellEnd"/>
+      <w:r>
+        <w:rPr>
+          <w:rFonts w:eastAsia="Times New Roman"/>
+        </w:rPr>
+        <w:t xml:space="preserve"> </w:t>
+      </w:r>
+      <w:proofErr w:type="spellStart"/>
+      <w:r>
+        <w:rPr>
+          <w:rFonts w:eastAsia="Times New Roman"/>
+        </w:rPr>
+        <w:t>ciljne</w:t>
+      </w:r>
+      <w:proofErr w:type="spellEnd"/>
+      <w:r>
+        <w:rPr>
+          <w:rFonts w:eastAsia="Times New Roman"/>
+        </w:rPr>
+        <w:t xml:space="preserve"> </w:t>
+      </w:r>
+      <w:proofErr w:type="spellStart"/>
+      <w:r>
+        <w:rPr>
+          <w:rFonts w:eastAsia="Times New Roman"/>
+        </w:rPr>
+        <w:t>grupe</w:t>
+      </w:r>
+      <w:bookmarkEnd w:id="2"/>
+      <w:proofErr w:type="spellEnd"/>
     </w:p>
     <w:p>
       <w:pPr>
@@ -1973,14 +2401,25 @@
           <w:lang w:val="sr-Latn-RS"/>
         </w:rPr>
       </w:pPr>
-      <w:r>
-        <w:rPr>
-          <w:rFonts w:ascii="Times New Roman" w:eastAsia="Times New Roman" w:hAnsi="Times New Roman" w:cs="Times New Roman"/>
-          <w:sz w:val="24"/>
-          <w:szCs w:val="24"/>
-        </w:rPr>
-        <w:t xml:space="preserve">Ovaj </w:t>
-      </w:r>
+      <w:proofErr w:type="spellStart"/>
+      <w:r>
+        <w:rPr>
+          <w:rFonts w:ascii="Times New Roman" w:eastAsia="Times New Roman" w:hAnsi="Times New Roman" w:cs="Times New Roman"/>
+          <w:sz w:val="24"/>
+          <w:szCs w:val="24"/>
+        </w:rPr>
+        <w:t>Ovaj</w:t>
+      </w:r>
+      <w:proofErr w:type="spellEnd"/>
+      <w:r>
+        <w:rPr>
+          <w:rFonts w:ascii="Times New Roman" w:eastAsia="Times New Roman" w:hAnsi="Times New Roman" w:cs="Times New Roman"/>
+          <w:sz w:val="24"/>
+          <w:szCs w:val="24"/>
+        </w:rPr>
+        <w:t xml:space="preserve"> </w:t>
+      </w:r>
+      <w:proofErr w:type="spellStart"/>
       <w:r>
         <w:rPr>
           <w:rFonts w:ascii="Times New Roman" w:eastAsia="Times New Roman" w:hAnsi="Times New Roman" w:cs="Times New Roman"/>
@@ -1989,14 +2428,25 @@
         </w:rPr>
         <w:t>dokument</w:t>
       </w:r>
-      <w:r>
-        <w:rPr>
-          <w:rFonts w:ascii="Times New Roman" w:eastAsia="Times New Roman" w:hAnsi="Times New Roman" w:cs="Times New Roman"/>
-          <w:sz w:val="24"/>
-          <w:szCs w:val="24"/>
-        </w:rPr>
-        <w:t xml:space="preserve"> slu</w:t>
-      </w:r>
+      <w:proofErr w:type="spellEnd"/>
+      <w:r>
+        <w:rPr>
+          <w:rFonts w:ascii="Times New Roman" w:eastAsia="Times New Roman" w:hAnsi="Times New Roman" w:cs="Times New Roman"/>
+          <w:sz w:val="24"/>
+          <w:szCs w:val="24"/>
+        </w:rPr>
+        <w:t xml:space="preserve"> </w:t>
+      </w:r>
+      <w:proofErr w:type="spellStart"/>
+      <w:r>
+        <w:rPr>
+          <w:rFonts w:ascii="Times New Roman" w:eastAsia="Times New Roman" w:hAnsi="Times New Roman" w:cs="Times New Roman"/>
+          <w:sz w:val="24"/>
+          <w:szCs w:val="24"/>
+        </w:rPr>
+        <w:t>slu</w:t>
+      </w:r>
+      <w:proofErr w:type="spellEnd"/>
       <w:r>
         <w:rPr>
           <w:rFonts w:ascii="Times New Roman" w:eastAsia="Times New Roman" w:hAnsi="Times New Roman" w:cs="Times New Roman"/>
@@ -2061,7 +2511,7 @@
           <w:lang w:val="sr-Latn-RS"/>
         </w:rPr>
       </w:pPr>
-      <w:bookmarkStart w:id="4" w:name="_Toc34574226"/>
+      <w:bookmarkStart w:id="3" w:name="_Toc34574226"/>
       <w:r>
         <w:rPr>
           <w:rFonts w:eastAsia="Times New Roman"/>
@@ -2076,7 +2526,7 @@
         </w:rPr>
         <w:t>PREGLEDA REZULTATA UTAKMICA</w:t>
       </w:r>
-      <w:bookmarkEnd w:id="4"/>
+      <w:bookmarkEnd w:id="3"/>
     </w:p>
     <w:p>
       <w:pPr>
@@ -2099,7 +2549,7 @@
           <w:lang w:val="sr-Latn-RS"/>
         </w:rPr>
       </w:pPr>
-      <w:bookmarkStart w:id="5" w:name="_Toc34574227"/>
+      <w:bookmarkStart w:id="4" w:name="_Toc34574227"/>
       <w:r>
         <w:rPr>
           <w:rFonts w:eastAsia="Times New Roman"/>
@@ -2107,7 +2557,7 @@
         </w:rPr>
         <w:t>Kratak opis</w:t>
       </w:r>
-      <w:bookmarkEnd w:id="5"/>
+      <w:bookmarkEnd w:id="4"/>
     </w:p>
     <w:p>
       <w:pPr>
@@ -2255,7 +2705,7 @@
           <w:lang w:val="sr-Latn-RS"/>
         </w:rPr>
       </w:pPr>
-      <w:bookmarkStart w:id="6" w:name="_Toc34574228"/>
+      <w:bookmarkStart w:id="5" w:name="_Toc34574228"/>
       <w:r>
         <w:rPr>
           <w:rFonts w:eastAsia="Times New Roman"/>
@@ -2271,39 +2721,39 @@
         </w:rPr>
         <w:t>gađaja</w:t>
       </w:r>
+      <w:bookmarkEnd w:id="5"/>
+    </w:p>
+    <w:p>
+      <w:pPr>
+        <w:pStyle w:val="Heading3"/>
+        <w:rPr>
+          <w:rFonts w:eastAsia="Times New Roman"/>
+          <w:lang w:val="sr-Latn-RS"/>
+        </w:rPr>
+      </w:pPr>
+      <w:bookmarkStart w:id="6" w:name="_Toc34574229"/>
+      <w:r>
+        <w:rPr>
+          <w:rFonts w:eastAsia="Times New Roman"/>
+          <w:lang w:val="sr-Latn-RS"/>
+        </w:rPr>
+        <w:t xml:space="preserve">Gost, igrač ili moderator zahtevaju pristup </w:t>
+      </w:r>
+      <w:r>
+        <w:rPr>
+          <w:rFonts w:eastAsia="Times New Roman"/>
+          <w:lang w:val="sr-Latn-RS"/>
+        </w:rPr>
+        <w:t>rezultatima</w:t>
+      </w:r>
+      <w:r>
+        <w:rPr>
+          <w:rFonts w:eastAsia="Times New Roman"/>
+          <w:lang w:val="sr-Latn-RS"/>
+        </w:rPr>
+        <w:t>.</w:t>
+      </w:r>
       <w:bookmarkEnd w:id="6"/>
-    </w:p>
-    <w:p>
-      <w:pPr>
-        <w:pStyle w:val="Heading3"/>
-        <w:rPr>
-          <w:rFonts w:eastAsia="Times New Roman"/>
-          <w:lang w:val="sr-Latn-RS"/>
-        </w:rPr>
-      </w:pPr>
-      <w:bookmarkStart w:id="7" w:name="_Toc34574229"/>
-      <w:r>
-        <w:rPr>
-          <w:rFonts w:eastAsia="Times New Roman"/>
-          <w:lang w:val="sr-Latn-RS"/>
-        </w:rPr>
-        <w:t xml:space="preserve">Gost, igrač ili moderator zahtevaju pristup </w:t>
-      </w:r>
-      <w:r>
-        <w:rPr>
-          <w:rFonts w:eastAsia="Times New Roman"/>
-          <w:lang w:val="sr-Latn-RS"/>
-        </w:rPr>
-        <w:t>rezultatima</w:t>
-      </w:r>
-      <w:r>
-        <w:rPr>
-          <w:rFonts w:eastAsia="Times New Roman"/>
-          <w:lang w:val="sr-Latn-RS"/>
-        </w:rPr>
-        <w:t>.</w:t>
-      </w:r>
-      <w:bookmarkEnd w:id="7"/>
     </w:p>
     <w:p>
       <w:pPr>
@@ -2335,7 +2785,16 @@
           <w:szCs w:val="24"/>
           <w:lang w:val="sr-Latn-RS"/>
         </w:rPr>
-        <w:t xml:space="preserve"> „UTAKMICE I REZULTATI</w:t>
+        <w:t xml:space="preserve"> „</w:t>
+      </w:r>
+      <w:r>
+        <w:rPr>
+          <w:rFonts w:ascii="Times New Roman" w:eastAsia="Times New Roman" w:hAnsi="Times New Roman" w:cs="Times New Roman"/>
+          <w:sz w:val="24"/>
+          <w:szCs w:val="24"/>
+          <w:lang w:val="sr-Latn-RS"/>
+        </w:rPr>
+        <w:t>Results</w:t>
       </w:r>
       <w:r>
         <w:rPr>
@@ -2433,30 +2892,6 @@
     </w:p>
     <w:p>
       <w:pPr>
-        <w:pStyle w:val="ListParagraph"/>
-        <w:numPr>
-          <w:ilvl w:val="0"/>
-          <w:numId w:val="2"/>
-        </w:numPr>
-        <w:rPr>
-          <w:rFonts w:ascii="Times New Roman" w:eastAsia="Times New Roman" w:hAnsi="Times New Roman" w:cs="Times New Roman"/>
-          <w:sz w:val="24"/>
-          <w:szCs w:val="24"/>
-          <w:lang w:val="sr-Latn-RS"/>
-        </w:rPr>
-      </w:pPr>
-      <w:r>
-        <w:rPr>
-          <w:rFonts w:ascii="Times New Roman" w:eastAsia="Times New Roman" w:hAnsi="Times New Roman" w:cs="Times New Roman"/>
-          <w:sz w:val="24"/>
-          <w:szCs w:val="24"/>
-          <w:lang w:val="sr-Latn-RS"/>
-        </w:rPr>
-        <w:t>Klijent bira drugo kolo i stranica prikazuje rezultate tog kola ukoliko je odigrano odnosno raspored utakmica ukoliko još uvek nije odigrano.</w:t>
-      </w:r>
-    </w:p>
-    <w:p>
-      <w:pPr>
         <w:ind w:left="720"/>
         <w:rPr>
           <w:rFonts w:ascii="Times New Roman" w:eastAsia="Times New Roman" w:hAnsi="Times New Roman" w:cs="Times New Roman"/>
@@ -2465,6 +2900,74 @@
           <w:lang w:val="sr-Latn-RS"/>
         </w:rPr>
       </w:pPr>
+      <w:r>
+        <w:rPr>
+          <w:rFonts w:ascii="Times New Roman" w:eastAsia="Times New Roman" w:hAnsi="Times New Roman" w:cs="Times New Roman"/>
+          <w:sz w:val="24"/>
+          <w:szCs w:val="24"/>
+          <w:lang w:val="sr-Latn-RS"/>
+        </w:rPr>
+        <w:t xml:space="preserve">4a)  </w:t>
+      </w:r>
+      <w:r>
+        <w:rPr>
+          <w:rFonts w:ascii="Times New Roman" w:eastAsia="Times New Roman" w:hAnsi="Times New Roman" w:cs="Times New Roman"/>
+          <w:sz w:val="24"/>
+          <w:szCs w:val="24"/>
+          <w:lang w:val="sr-Latn-RS"/>
+        </w:rPr>
+        <w:t>Klijent bira drugo kolo i stranica prikazuje rezultate tog kola ukoliko je odigrano</w:t>
+      </w:r>
+      <w:r>
+        <w:rPr>
+          <w:rFonts w:ascii="Times New Roman" w:eastAsia="Times New Roman" w:hAnsi="Times New Roman" w:cs="Times New Roman"/>
+          <w:sz w:val="24"/>
+          <w:szCs w:val="24"/>
+          <w:lang w:val="sr-Latn-RS"/>
+        </w:rPr>
+        <w:t>.</w:t>
+      </w:r>
+    </w:p>
+    <w:p>
+      <w:pPr>
+        <w:rPr>
+          <w:rFonts w:ascii="Times New Roman" w:eastAsia="Times New Roman" w:hAnsi="Times New Roman" w:cs="Times New Roman"/>
+          <w:sz w:val="24"/>
+          <w:szCs w:val="24"/>
+          <w:lang w:val="sr-Latn-RS"/>
+        </w:rPr>
+      </w:pPr>
+      <w:r>
+        <w:rPr>
+          <w:rFonts w:ascii="Times New Roman" w:eastAsia="Times New Roman" w:hAnsi="Times New Roman" w:cs="Times New Roman"/>
+          <w:sz w:val="24"/>
+          <w:szCs w:val="24"/>
+          <w:lang w:val="sr-Latn-RS"/>
+        </w:rPr>
+        <w:tab/>
+        <w:t xml:space="preserve">4b)  Klijent bira kolo koje nije odigrano i stranica prikazuje datum i vreme kada će biti </w:t>
+      </w:r>
+      <w:r>
+        <w:rPr>
+          <w:rFonts w:ascii="Times New Roman" w:eastAsia="Times New Roman" w:hAnsi="Times New Roman" w:cs="Times New Roman"/>
+          <w:sz w:val="24"/>
+          <w:szCs w:val="24"/>
+          <w:lang w:val="sr-Latn-RS"/>
+        </w:rPr>
+        <w:tab/>
+      </w:r>
+      <w:r>
+        <w:rPr>
+          <w:rFonts w:ascii="Times New Roman" w:eastAsia="Times New Roman" w:hAnsi="Times New Roman" w:cs="Times New Roman"/>
+          <w:sz w:val="24"/>
+          <w:szCs w:val="24"/>
+          <w:lang w:val="sr-Latn-RS"/>
+        </w:rPr>
+        <w:tab/>
+        <w:t xml:space="preserve">       odigrane.</w:t>
+      </w:r>
+      <w:bookmarkStart w:id="7" w:name="_GoBack"/>
+      <w:bookmarkEnd w:id="7"/>
     </w:p>
     <w:p>
       <w:pPr>
@@ -3067,7 +3570,7 @@
         <w:rFonts w:hint="default"/>
       </w:rPr>
     </w:lvl>
-    <w:lvl w:ilvl="1" w:tplc="04090019" w:tentative="1">
+    <w:lvl w:ilvl="1" w:tplc="04090019">
       <w:start w:val="1"/>
       <w:numFmt w:val="lowerLetter"/>
       <w:lvlText w:val="%2."/>

</xml_diff>